<commit_message>
change inputs and namespaces of test cases
</commit_message>
<xml_diff>
--- a/LearningApi/EuclideanColorFilter/Documentation/Updated_Documents/EuclideanColorFilter_DeepaliBetkar.docx
+++ b/LearningApi/EuclideanColorFilter/Documentation/Updated_Documents/EuclideanColorFilter_DeepaliBetkar.docx
@@ -189,17 +189,15 @@
           <w:b/>
           <w:sz w:val="18"/>
         </w:rPr>
-        <w:t xml:space="preserve">his paper introduces the implementation of a simple and efficient color filter algorithm for the Learning </w:t>
-      </w:r>
-      <w:proofErr w:type="spellStart"/>
+        <w:t>his paper introduces the implementation of a simple and efficient color filter algorithm for the Learning A</w:t>
+      </w:r>
       <w:r>
         <w:rPr>
           <w:b/>
           <w:sz w:val="18"/>
         </w:rPr>
-        <w:t>Api</w:t>
-      </w:r>
-      <w:proofErr w:type="spellEnd"/>
+        <w:t>PI</w:t>
+      </w:r>
       <w:r>
         <w:rPr>
           <w:b/>
@@ -225,49 +223,61 @@
         </w:rPr>
         <w:t xml:space="preserve">Any radius and color center can be transferred to the color filter. The algorithm then checks for each individual pixel of an image, whether the color value of the pixel is within this range. The </w:t>
       </w:r>
-      <w:proofErr w:type="spellStart"/>
       <w:r>
         <w:rPr>
           <w:b/>
           <w:sz w:val="18"/>
         </w:rPr>
-        <w:t>Euclidiean</w:t>
-      </w:r>
-      <w:proofErr w:type="spellEnd"/>
+        <w:t>Euclidean</w:t>
+      </w:r>
       <w:r>
         <w:rPr>
           <w:b/>
           <w:sz w:val="18"/>
         </w:rPr>
-        <w:t xml:space="preserve"> distance, i.e. the distance between the color value of the pixel and the specified color space, has to be calculated. If the color value of the pixel lies within the specified color space, the pixel retains its color value. If the pixel is outside the color space, it is assigned the RGB value (0,0,0), which corresponds to the color black. After all pixels have been processed by the algorithm, you get a filtered image as output.</w:t>
-      </w:r>
-    </w:p>
-    <w:p>
-      <w:pPr>
-        <w:spacing w:line="276" w:lineRule="auto"/>
-        <w:ind w:left="-15"/>
-        <w:jc w:val="both"/>
+        <w:t xml:space="preserve"> distance, i.e. the distance between the color value of the pixel and the specified color space, </w:t>
+      </w:r>
+      <w:proofErr w:type="gramStart"/>
+      <w:r>
         <w:rPr>
           <w:b/>
           <w:sz w:val="18"/>
         </w:rPr>
-      </w:pPr>
+        <w:t>has to</w:t>
+      </w:r>
+      <w:proofErr w:type="gramEnd"/>
       <w:r>
         <w:rPr>
           <w:b/>
           <w:sz w:val="18"/>
         </w:rPr>
-        <w:t xml:space="preserve">Since the filtering is based on the Euclidean distance, this project is about the implementation of </w:t>
-      </w:r>
-      <w:proofErr w:type="gramStart"/>
-      <w:r>
+        <w:t xml:space="preserve"> be calculated. If the color value of the pixel lies within the specified color space, the pixel retains its color value. If the pixel is outside the color space, it is assigned the RGB value (0,0,0), which corresponds to the color black. After all pixels have been processed by the algorithm, you get a filtered image as output.</w:t>
+      </w:r>
+    </w:p>
+    <w:p>
+      <w:pPr>
+        <w:spacing w:line="276" w:lineRule="auto"/>
+        <w:ind w:left="-15"/>
+        <w:jc w:val="both"/>
         <w:rPr>
           <w:b/>
           <w:sz w:val="18"/>
         </w:rPr>
-        <w:t>an</w:t>
-      </w:r>
-      <w:proofErr w:type="gramEnd"/>
+      </w:pPr>
+      <w:r>
+        <w:rPr>
+          <w:b/>
+          <w:sz w:val="18"/>
+        </w:rPr>
+        <w:t xml:space="preserve">Since the filtering is based on the Euclidean distance, this project is about the implementation of </w:t>
+      </w:r>
+      <w:r>
+        <w:rPr>
+          <w:b/>
+          <w:sz w:val="18"/>
+        </w:rPr>
+        <w:t>a</w:t>
+      </w:r>
       <w:r>
         <w:rPr>
           <w:b/>
@@ -368,18 +378,16 @@
           <w:i/>
           <w:sz w:val="18"/>
         </w:rPr>
-        <w:t xml:space="preserve">Learning </w:t>
-      </w:r>
-      <w:proofErr w:type="spellStart"/>
+        <w:t>Learning A</w:t>
+      </w:r>
       <w:r>
         <w:rPr>
           <w:b/>
           <w:i/>
           <w:sz w:val="18"/>
         </w:rPr>
-        <w:t>Api</w:t>
-      </w:r>
-      <w:proofErr w:type="spellEnd"/>
+        <w:t>PI</w:t>
+      </w:r>
       <w:r>
         <w:rPr>
           <w:b/>
@@ -416,7 +424,21 @@
         <w:jc w:val="both"/>
       </w:pPr>
       <w:r>
-        <w:t xml:space="preserve">The project was carried out as part of the Software Engineering module of the Frankfurt University of Applied Sciences. The goal of this project was the implementation of an Euclidean Color Filter for the Learning </w:t>
+        <w:t xml:space="preserve">The project was carried out as part of the Software Engineering module of the Frankfurt University of Applied Sciences. The goal of this project was the implementation of </w:t>
+      </w:r>
+      <w:proofErr w:type="gramStart"/>
+      <w:r>
+        <w:t>an</w:t>
+      </w:r>
+      <w:proofErr w:type="gramEnd"/>
+      <w:r>
+        <w:t xml:space="preserve"> Euclidean Color Filter for the Learning A</w:t>
+      </w:r>
+      <w:r>
+        <w:t>PI</w:t>
+      </w:r>
+      <w:r>
+        <w:t xml:space="preserve">, which is continuously supplemented by project work from students. The Learning </w:t>
       </w:r>
       <w:proofErr w:type="spellStart"/>
       <w:r>
@@ -424,113 +446,91 @@
       </w:r>
       <w:proofErr w:type="spellEnd"/>
       <w:r>
-        <w:t xml:space="preserve">, which is continuously supplemented by project work from students. The Learning </w:t>
+        <w:t xml:space="preserve"> consists of different modules for machine learning and image processing.</w:t>
+      </w:r>
+      <w:r>
+        <w:t xml:space="preserve"> </w:t>
+      </w:r>
+      <w:r>
+        <w:t>This project uses the interface "</w:t>
       </w:r>
       <w:proofErr w:type="spellStart"/>
       <w:r>
-        <w:t>Api</w:t>
+        <w:t>IPipeLineModule</w:t>
       </w:r>
       <w:proofErr w:type="spellEnd"/>
       <w:r>
-        <w:t xml:space="preserve"> consists of different modules for machine learning and image processing.</w:t>
+        <w:t>" of the Learning A</w:t>
+      </w:r>
+      <w:r>
+        <w:t>PI</w:t>
+      </w:r>
+      <w:r>
+        <w:t>.</w:t>
+      </w:r>
+    </w:p>
+    <w:p>
+      <w:pPr>
+        <w:spacing w:line="276" w:lineRule="auto"/>
+        <w:jc w:val="both"/>
+        <w:rPr>
+          <w:noProof/>
+        </w:rPr>
+      </w:pPr>
+      <w:r>
+        <w:t xml:space="preserve">The function of an Euclidean Color Filter is to filter out a specific </w:t>
+      </w:r>
+      <w:r>
+        <w:t xml:space="preserve">color spectrum from an image. </w:t>
+      </w:r>
+      <w:r>
+        <w:t>Therefore, in the implementation of the filter, a</w:t>
+      </w:r>
+      <w:r>
+        <w:t xml:space="preserve"> radius and a color center (RGB-</w:t>
+      </w:r>
+      <w:r>
+        <w:t xml:space="preserve">value) </w:t>
+      </w:r>
+      <w:r>
+        <w:t>have to be</w:t>
+      </w:r>
+      <w:r>
+        <w:t xml:space="preserve"> specified. </w:t>
+      </w:r>
+      <w:r>
+        <w:t xml:space="preserve">Then the algorithm calculates for each pixel of the image the Euclidean distance to the specific color center. If the distance is within the specific radius, the pixel keeps its RGB-value, if the distance is outside the radius, the RGB-value of the pixel is changed to </w:t>
+      </w:r>
+      <w:r>
+        <w:t>black (</w:t>
+      </w:r>
+      <w:r>
+        <w:t>0,0,0</w:t>
+      </w:r>
+      <w:r>
+        <w:t>)</w:t>
+      </w:r>
+      <w:r>
+        <w:t>. After all pixels have been processed, you get the filtered image as output</w:t>
+      </w:r>
+      <w:r>
+        <w:t xml:space="preserve"> [1]</w:t>
+      </w:r>
+      <w:r>
+        <w:t>.</w:t>
       </w:r>
       <w:r>
         <w:t xml:space="preserve"> </w:t>
       </w:r>
       <w:r>
-        <w:t>This project uses the interface "</w:t>
-      </w:r>
-      <w:proofErr w:type="spellStart"/>
-      <w:r>
-        <w:t>IPipeLineModule</w:t>
-      </w:r>
-      <w:proofErr w:type="spellEnd"/>
-      <w:r>
-        <w:t xml:space="preserve">" of the Learning </w:t>
-      </w:r>
-      <w:proofErr w:type="spellStart"/>
-      <w:r>
-        <w:t>Api</w:t>
-      </w:r>
-      <w:proofErr w:type="spellEnd"/>
-      <w:r>
-        <w:t>.</w:t>
-      </w:r>
-    </w:p>
-    <w:p>
-      <w:pPr>
-        <w:spacing w:line="276" w:lineRule="auto"/>
-        <w:jc w:val="both"/>
-        <w:rPr>
-          <w:noProof/>
-        </w:rPr>
-      </w:pPr>
-      <w:r>
-        <w:t xml:space="preserve">The function of an Euclidean Color Filter is to filter out a specific </w:t>
-      </w:r>
-      <w:r>
-        <w:t xml:space="preserve">color spectrum from an image. </w:t>
-      </w:r>
-      <w:r>
-        <w:t>Therefore, in the implementation of the filter, a</w:t>
-      </w:r>
-      <w:r>
-        <w:t xml:space="preserve"> radius and a color center (RGB-</w:t>
-      </w:r>
-      <w:r>
-        <w:t xml:space="preserve">value) </w:t>
-      </w:r>
-      <w:r>
-        <w:t>have to be</w:t>
-      </w:r>
-      <w:r>
-        <w:t xml:space="preserve"> specified. </w:t>
-      </w:r>
-      <w:r>
-        <w:t xml:space="preserve">Then the algorithm calculates for each pixel of the image the Euclidean distance to the specific color center. If the distance is within the specific radius, the pixel keeps its RGB-value, if the distance is outside the radius, the RGB-value of the pixel is changed to </w:t>
-      </w:r>
-      <w:r>
-        <w:t>black (</w:t>
-      </w:r>
-      <w:r>
-        <w:t>0,0,0</w:t>
-      </w:r>
-      <w:r>
-        <w:t>)</w:t>
-      </w:r>
-      <w:r>
-        <w:t>. After all pixels have been processed, you get the filtered image as output</w:t>
-      </w:r>
-      <w:r>
-        <w:t xml:space="preserve"> [1]</w:t>
-      </w:r>
-      <w:r>
-        <w:t>.</w:t>
+        <w:t xml:space="preserve">The </w:t>
+      </w:r>
+      <w:r>
+        <w:t>calculation of the Euclidean distance is the most important point for the implementation of the filter</w:t>
       </w:r>
       <w:r>
         <w:t xml:space="preserve"> </w:t>
       </w:r>
-      <w:r>
-        <w:t xml:space="preserve">The </w:t>
-      </w:r>
-      <w:r>
-        <w:t>calculation of the Euclidean distance is the most important point for the implementation of the filter</w:t>
-      </w:r>
-      <w:r>
-        <w:t xml:space="preserve"> </w:t>
-      </w:r>
-    </w:p>
-    <w:p>
-      <w:pPr>
-        <w:spacing w:line="276" w:lineRule="auto"/>
-        <w:jc w:val="both"/>
-      </w:pPr>
-    </w:p>
-    <w:p>
-      <w:pPr>
-        <w:spacing w:line="276" w:lineRule="auto"/>
-        <w:jc w:val="both"/>
-      </w:pPr>
     </w:p>
     <w:p>
       <w:pPr>
@@ -721,21 +721,23 @@
         <w:jc w:val="both"/>
       </w:pPr>
       <w:r>
-        <w:t xml:space="preserve">An RGB value is always represented 3 dimensional. The three additive colors can take a value from 0 to 100%. The portion of each color is digitally stored with a certain number of bits (color depth). By default, </w:t>
-      </w:r>
-      <w:proofErr w:type="spellStart"/>
-      <w:r>
-        <w:t>Visualstudio</w:t>
-      </w:r>
-      <w:proofErr w:type="spellEnd"/>
-      <w:r>
-        <w:t xml:space="preserve"> works with 8 bit for each color channel. </w:t>
-      </w:r>
-      <w:proofErr w:type="gramStart"/>
-      <w:r>
-        <w:t>Thus</w:t>
-      </w:r>
-      <w:proofErr w:type="gramEnd"/>
+        <w:t>An RGB value is always represented 3 dimensional. The three additive colors can take a value from 0 to 100%. The portion of each color is digitally stored with a certain number of bits (color depth). By default, Visual</w:t>
+      </w:r>
+      <w:r>
+        <w:t xml:space="preserve"> </w:t>
+      </w:r>
+      <w:r>
+        <w:t xml:space="preserve">studio works with 8 </w:t>
+      </w:r>
+      <w:r>
+        <w:t>bits</w:t>
+      </w:r>
+      <w:r>
+        <w:t xml:space="preserve"> for each color channel. </w:t>
+      </w:r>
+      <w:r>
+        <w:t>Thus,</w:t>
+      </w:r>
       <w:r>
         <w:t xml:space="preserve"> each color channel can represent </w:t>
       </w:r>
@@ -1192,19 +1194,13 @@
         <w:jc w:val="both"/>
       </w:pPr>
       <w:r>
-        <w:t xml:space="preserve">When implementing </w:t>
+        <w:t xml:space="preserve">When implementing a Euclidean Color Filter, the Euclidean distance </w:t>
       </w:r>
       <w:proofErr w:type="gramStart"/>
       <w:r>
-        <w:t>an</w:t>
+        <w:t>has to</w:t>
       </w:r>
       <w:proofErr w:type="gramEnd"/>
-      <w:r>
-        <w:t xml:space="preserve"> Euclidean Color Filter, the Euclidean distance </w:t>
-      </w:r>
-      <w:r>
-        <w:t>has to</w:t>
-      </w:r>
       <w:r>
         <w:t xml:space="preserve"> be calculated. The Euclidean distance generally describes the distance between two points and is described with formula (1).</w:t>
       </w:r>
@@ -2132,93 +2128,103 @@
       </w:r>
       <w:proofErr w:type="spellEnd"/>
       <w:r>
-        <w:t xml:space="preserve">" of the Learning </w:t>
+        <w:t>" of the Learning A</w:t>
+      </w:r>
+      <w:r>
+        <w:t>PI</w:t>
+      </w:r>
+      <w:r>
+        <w:t xml:space="preserve">, which has a </w:t>
+      </w:r>
+      <w:proofErr w:type="gramStart"/>
+      <w:r>
+        <w:t>3 dimensional</w:t>
+      </w:r>
+      <w:proofErr w:type="gramEnd"/>
+      <w:r>
+        <w:t xml:space="preserve"> </w:t>
+      </w:r>
+      <w:r>
+        <w:t xml:space="preserve">double </w:t>
+      </w:r>
+      <w:r>
+        <w:t>array as input and output</w:t>
+      </w:r>
+      <w:r>
+        <w:t xml:space="preserve"> [3]</w:t>
+      </w:r>
+      <w:r>
+        <w:t xml:space="preserve">. Since the input of a color filter is an image, it must be converted from a bitmap to a 3 dimensional array. </w:t>
+      </w:r>
+      <w:r>
+        <w:t xml:space="preserve">The loading and the conversion of the image takes place in a </w:t>
       </w:r>
       <w:proofErr w:type="spellStart"/>
       <w:r>
-        <w:t>Api</w:t>
+        <w:t>UnitTest</w:t>
       </w:r>
       <w:proofErr w:type="spellEnd"/>
       <w:r>
-        <w:t xml:space="preserve">, which has a 3 dimensional </w:t>
-      </w:r>
-      <w:r>
-        <w:t xml:space="preserve">double </w:t>
-      </w:r>
-      <w:r>
-        <w:t>array as input and output</w:t>
-      </w:r>
-      <w:r>
-        <w:t xml:space="preserve"> [3]</w:t>
-      </w:r>
-      <w:r>
-        <w:t xml:space="preserve">. Since the input of a color filter is an image, it must be converted from a bitmap to a 3 dimensional array. </w:t>
-      </w:r>
-      <w:r>
-        <w:t xml:space="preserve">The loading and the conversion of the image takes place in a </w:t>
+        <w:t>, because it was required like this. After the parameters for the radius and the color center have been specified, an image can finally be loaded.</w:t>
+      </w:r>
+      <w:r>
+        <w:t xml:space="preserve"> </w:t>
+      </w:r>
+      <w:r>
+        <w:t xml:space="preserve">After the conversion into the </w:t>
+      </w:r>
+      <w:r>
+        <w:t>3-dimensional</w:t>
+      </w:r>
+      <w:r>
+        <w:t xml:space="preserve"> array, the algorithm is executed in the main class "</w:t>
       </w:r>
       <w:proofErr w:type="spellStart"/>
       <w:r>
-        <w:t>UnitTest</w:t>
+        <w:t>EuclideanFilterModule</w:t>
       </w:r>
       <w:proofErr w:type="spellEnd"/>
       <w:r>
-        <w:t>, because it was required like this. After the parameters for the radius and the color center have been specified, an image can finally be loaded.</w:t>
-      </w:r>
-      <w:r>
-        <w:t xml:space="preserve"> </w:t>
-      </w:r>
-      <w:r>
-        <w:t xml:space="preserve">After the conversion into the </w:t>
+        <w:t>". The main class has only one method, the "Run" method, which belongs to the interface. The "Run" method uses the "</w:t>
+      </w:r>
+      <w:proofErr w:type="spellStart"/>
+      <w:r>
+        <w:t>CalcDistance</w:t>
+      </w:r>
+      <w:proofErr w:type="spellEnd"/>
+      <w:r>
+        <w:t>" class to calculate the Euclidean distance. There is also the class "</w:t>
+      </w:r>
+      <w:proofErr w:type="spellStart"/>
+      <w:r>
+        <w:t>GetAndSetPixels</w:t>
+      </w:r>
+      <w:proofErr w:type="spellEnd"/>
+      <w:r>
+        <w:t>", which is needed to get the current color value of a pixel and to set a certain color value for the pixels.</w:t>
+      </w:r>
+    </w:p>
+    <w:p>
+      <w:pPr>
+        <w:spacing w:line="276" w:lineRule="auto"/>
+        <w:jc w:val="both"/>
+      </w:pPr>
+      <w:r>
+        <w:t>To see the effect of the filter after executing the algorithm, the 3</w:t>
+      </w:r>
+      <w:r>
+        <w:t>-</w:t>
+      </w:r>
+      <w:r>
+        <w:t xml:space="preserve">dimensional double array </w:t>
       </w:r>
       <w:proofErr w:type="gramStart"/>
       <w:r>
-        <w:t>3 dimensional</w:t>
+        <w:t>have to</w:t>
       </w:r>
       <w:proofErr w:type="gramEnd"/>
       <w:r>
-        <w:t xml:space="preserve"> array, the algorithm is executed in the main class "</w:t>
-      </w:r>
-      <w:proofErr w:type="spellStart"/>
-      <w:r>
-        <w:t>EuclideanFilterModule</w:t>
-      </w:r>
-      <w:proofErr w:type="spellEnd"/>
-      <w:r>
-        <w:t>". The main class has only one method, the "Run" method, which belongs to the interface. The "Run" method uses the "</w:t>
-      </w:r>
-      <w:proofErr w:type="spellStart"/>
-      <w:r>
-        <w:t>CalcDistance</w:t>
-      </w:r>
-      <w:proofErr w:type="spellEnd"/>
-      <w:r>
-        <w:t>" class to calculate the Euclidean distance. There is also the class "</w:t>
-      </w:r>
-      <w:proofErr w:type="spellStart"/>
-      <w:r>
-        <w:t>GetAndSetPixels</w:t>
-      </w:r>
-      <w:proofErr w:type="spellEnd"/>
-      <w:r>
-        <w:t>", which is needed to get the current color value of a pixel and to set a certain color value for the pixels.</w:t>
-      </w:r>
-    </w:p>
-    <w:p>
-      <w:pPr>
-        <w:spacing w:line="276" w:lineRule="auto"/>
-        <w:jc w:val="both"/>
-      </w:pPr>
-      <w:r>
-        <w:t xml:space="preserve">To see the effect of the filter after executing the algorithm, the </w:t>
-      </w:r>
-      <w:proofErr w:type="gramStart"/>
-      <w:r>
-        <w:t>3 dimensional</w:t>
-      </w:r>
-      <w:proofErr w:type="gramEnd"/>
-      <w:r>
-        <w:t xml:space="preserve"> double array have to be converted back </w:t>
+        <w:t xml:space="preserve"> be converted back </w:t>
       </w:r>
       <w:r>
         <w:t xml:space="preserve">into a bitmap and saved. These steps also take place in the </w:t>
@@ -2321,18 +2327,6 @@
     </w:p>
     <w:p>
       <w:pPr>
-        <w:spacing w:line="276" w:lineRule="auto"/>
-        <w:jc w:val="both"/>
-      </w:pPr>
-    </w:p>
-    <w:p>
-      <w:pPr>
-        <w:spacing w:line="276" w:lineRule="auto"/>
-        <w:jc w:val="both"/>
-      </w:pPr>
-    </w:p>
-    <w:p>
-      <w:pPr>
         <w:pStyle w:val="Heading1"/>
         <w:spacing w:line="276" w:lineRule="auto"/>
       </w:pPr>
@@ -2355,12 +2349,6 @@
       <w:r>
         <w:t>implementation of the algorithm.</w:t>
       </w:r>
-    </w:p>
-    <w:p>
-      <w:pPr>
-        <w:spacing w:line="276" w:lineRule="auto"/>
-        <w:jc w:val="both"/>
-      </w:pPr>
     </w:p>
     <w:p>
       <w:pPr>
@@ -2522,11 +2510,7 @@
       </w:r>
       <w:proofErr w:type="gramEnd"/>
       <w:r>
-        <w:t xml:space="preserve">] variable with the image size is created. In addition, each individual pixel has three RGB color values.  </w:t>
-      </w:r>
-      <w:r>
-        <w:lastRenderedPageBreak/>
-        <w:t>After the loops have run through, there is information about the RGB color value for each pixel.</w:t>
+        <w:t>] variable with the image size is created. In addition, each individual pixel has three RGB color values.  After the loops have run through, there is information about the RGB color value for each pixel.</w:t>
       </w:r>
     </w:p>
     <w:p>
@@ -2539,6 +2523,7 @@
           <w:noProof/>
           <w:lang w:val="de-DE" w:eastAsia="de-DE"/>
         </w:rPr>
+        <w:lastRenderedPageBreak/>
         <w:drawing>
           <wp:anchor distT="0" distB="0" distL="114300" distR="114300" simplePos="0" relativeHeight="251659776" behindDoc="1" locked="0" layoutInCell="1" allowOverlap="1" wp14:anchorId="3E821AB9" wp14:editId="2048105D">
             <wp:simplePos x="0" y="0"/>
@@ -2618,15 +2603,13 @@
         <w:jc w:val="both"/>
       </w:pPr>
       <w:r>
-        <w:t xml:space="preserve">Figure 4 shows a </w:t>
-      </w:r>
-      <w:proofErr w:type="spellStart"/>
-      <w:r>
-        <w:t>screnshot</w:t>
-      </w:r>
-      <w:proofErr w:type="spellEnd"/>
-      <w:r>
-        <w:t xml:space="preserve"> during the debugging process and illustrates this process. After going through this method, the input was converted from a bitmap to a 3 dimensional double array. The </w:t>
+        <w:t>Figure 4 shows a scre</w:t>
+      </w:r>
+      <w:r>
+        <w:t>e</w:t>
+      </w:r>
+      <w:r>
+        <w:t xml:space="preserve">nshot during the debugging process and illustrates this process. After going through this method, the input was converted from a bitmap to a 3 dimensional double array. The </w:t>
       </w:r>
       <w:proofErr w:type="spellStart"/>
       <w:r>
@@ -2888,10 +2871,7 @@
       </w:r>
       <w:proofErr w:type="spellEnd"/>
       <w:r>
-        <w:t xml:space="preserve"> application it is possible to change all four parameters and directly observe </w:t>
-      </w:r>
-      <w:r>
-        <w:t xml:space="preserve">the change in the image. </w:t>
+        <w:t xml:space="preserve"> application it is possible to change all four parameters and directly observe the change in the image. </w:t>
       </w:r>
       <w:r>
         <w:rPr>
@@ -2921,21 +2901,17 @@
       </w:r>
       <w:proofErr w:type="spellEnd"/>
       <w:r>
-        <w:t xml:space="preserve"> of the </w:t>
-      </w:r>
-      <w:proofErr w:type="spellStart"/>
-      <w:r>
-        <w:t>Learing</w:t>
-      </w:r>
-      <w:proofErr w:type="spellEnd"/>
-      <w:r>
-        <w:t xml:space="preserve"> </w:t>
-      </w:r>
-      <w:proofErr w:type="spellStart"/>
-      <w:r>
-        <w:t>Api</w:t>
-      </w:r>
-      <w:proofErr w:type="spellEnd"/>
+        <w:t xml:space="preserve"> of the Lear</w:t>
+      </w:r>
+      <w:r>
+        <w:t>n</w:t>
+      </w:r>
+      <w:r>
+        <w:t>ing A</w:t>
+      </w:r>
+      <w:r>
+        <w:t>PI</w:t>
+      </w:r>
       <w:r>
         <w:t>. The only method of this interface has the name double</w:t>
       </w:r>
@@ -3366,7 +3342,6 @@
           <w:noProof/>
           <w:lang w:val="de-DE" w:eastAsia="de-DE"/>
         </w:rPr>
-        <w:lastRenderedPageBreak/>
         <w:drawing>
           <wp:inline distT="0" distB="0" distL="0" distR="0" wp14:anchorId="71A64AC7" wp14:editId="138F9C72">
             <wp:extent cx="3028950" cy="743552"/>
@@ -3482,7 +3457,9 @@
         <w:t>. The maximum value that can be returned is 441.671.</w:t>
       </w:r>
       <w:r>
-        <w:br/>
+        <w:t xml:space="preserve"> </w:t>
+      </w:r>
+      <w:r>
         <w:t>With the returned value of the distance, it is possible to check the else/if statement from figure 7.</w:t>
       </w:r>
     </w:p>
@@ -3901,38 +3878,9 @@
     </w:p>
     <w:p>
       <w:pPr>
-        <w:pStyle w:val="BodyText"/>
-        <w:spacing w:line="276" w:lineRule="auto"/>
-        <w:rPr>
-          <w:lang w:val="en-US"/>
-        </w:rPr>
-      </w:pPr>
-    </w:p>
-    <w:p>
-      <w:pPr>
-        <w:pStyle w:val="BodyText"/>
-        <w:spacing w:line="276" w:lineRule="auto"/>
-        <w:rPr>
-          <w:lang w:val="en-US"/>
-        </w:rPr>
-      </w:pPr>
-    </w:p>
-    <w:p>
-      <w:pPr>
-        <w:pStyle w:val="BodyText"/>
-        <w:spacing w:line="276" w:lineRule="auto"/>
-        <w:rPr>
-          <w:lang w:val="en-US"/>
-        </w:rPr>
-      </w:pPr>
-    </w:p>
-    <w:p>
-      <w:pPr>
-        <w:pStyle w:val="BodyText"/>
-        <w:spacing w:line="276" w:lineRule="auto"/>
-        <w:rPr>
-          <w:lang w:val="en-US"/>
-        </w:rPr>
+        <w:spacing w:line="276" w:lineRule="auto"/>
+        <w:ind w:left="-15"/>
+        <w:jc w:val="both"/>
       </w:pPr>
     </w:p>
     <w:p>
@@ -4308,15 +4256,6 @@
         <w:pStyle w:val="BodyText"/>
         <w:spacing w:line="276" w:lineRule="auto"/>
         <w:rPr>
-          <w:lang w:val="en-GB"/>
-        </w:rPr>
-      </w:pPr>
-    </w:p>
-    <w:p>
-      <w:pPr>
-        <w:pStyle w:val="BodyText"/>
-        <w:spacing w:line="276" w:lineRule="auto"/>
-        <w:rPr>
           <w:lang w:val="en-US"/>
         </w:rPr>
       </w:pPr>
@@ -4328,7 +4267,6 @@
         <w:jc w:val="both"/>
       </w:pPr>
       <w:r>
-        <w:lastRenderedPageBreak/>
         <w:t>All steps of figure 12 are already described</w:t>
       </w:r>
       <w:r>
@@ -4404,6 +4342,7 @@
           <w:noProof/>
           <w:lang w:val="de-DE" w:eastAsia="de-DE"/>
         </w:rPr>
+        <w:lastRenderedPageBreak/>
         <w:drawing>
           <wp:inline distT="0" distB="0" distL="0" distR="0" wp14:anchorId="304845AD" wp14:editId="5FA5DDE7">
             <wp:extent cx="3028950" cy="1575015"/>
@@ -4481,6 +4420,8 @@
         </w:rPr>
         <w:t>UnitTest</w:t>
       </w:r>
+      <w:bookmarkStart w:id="0" w:name="_GoBack"/>
+      <w:bookmarkEnd w:id="0"/>
       <w:proofErr w:type="spellEnd"/>
     </w:p>
     <w:p>
@@ -4758,78 +4699,6 @@
     </w:p>
     <w:p>
       <w:pPr>
-        <w:spacing w:line="276" w:lineRule="auto"/>
-        <w:ind w:left="-15"/>
-        <w:jc w:val="both"/>
-        <w:rPr>
-          <w:lang w:val="en-GB"/>
-        </w:rPr>
-      </w:pPr>
-    </w:p>
-    <w:p>
-      <w:pPr>
-        <w:spacing w:line="276" w:lineRule="auto"/>
-        <w:ind w:left="-15"/>
-        <w:jc w:val="both"/>
-        <w:rPr>
-          <w:lang w:val="en-GB"/>
-        </w:rPr>
-      </w:pPr>
-    </w:p>
-    <w:p>
-      <w:pPr>
-        <w:spacing w:line="276" w:lineRule="auto"/>
-        <w:ind w:left="-15"/>
-        <w:jc w:val="both"/>
-        <w:rPr>
-          <w:lang w:val="en-GB"/>
-        </w:rPr>
-      </w:pPr>
-    </w:p>
-    <w:p>
-      <w:pPr>
-        <w:spacing w:line="276" w:lineRule="auto"/>
-        <w:ind w:left="-15"/>
-        <w:jc w:val="both"/>
-        <w:rPr>
-          <w:lang w:val="en-GB"/>
-        </w:rPr>
-      </w:pPr>
-      <w:bookmarkStart w:id="0" w:name="_GoBack"/>
-      <w:bookmarkEnd w:id="0"/>
-    </w:p>
-    <w:p>
-      <w:pPr>
-        <w:spacing w:line="276" w:lineRule="auto"/>
-        <w:ind w:left="-15"/>
-        <w:jc w:val="both"/>
-        <w:rPr>
-          <w:lang w:val="en-GB"/>
-        </w:rPr>
-      </w:pPr>
-    </w:p>
-    <w:p>
-      <w:pPr>
-        <w:spacing w:line="276" w:lineRule="auto"/>
-        <w:ind w:left="-15"/>
-        <w:jc w:val="both"/>
-        <w:rPr>
-          <w:lang w:val="en-GB"/>
-        </w:rPr>
-      </w:pPr>
-    </w:p>
-    <w:p>
-      <w:pPr>
-        <w:spacing w:line="276" w:lineRule="auto"/>
-        <w:ind w:left="-15"/>
-        <w:jc w:val="both"/>
-        <w:rPr>
-          <w:lang w:val="en-GB"/>
-        </w:rPr>
-      </w:pPr>
-    </w:p>
-    <w:p>
-      <w:pPr>
         <w:jc w:val="left"/>
         <w:rPr>
           <w:sz w:val="16"/>
@@ -4843,9 +4712,9 @@
           <w:lang w:val="de-DE" w:eastAsia="de-DE"/>
         </w:rPr>
         <w:drawing>
-          <wp:inline distT="0" distB="0" distL="0" distR="0" wp14:anchorId="5CB9F2DE" wp14:editId="64A70916">
-            <wp:extent cx="3028950" cy="2187181"/>
-            <wp:effectExtent l="0" t="0" r="0" b="3810"/>
+          <wp:inline distT="0" distB="0" distL="0" distR="0" wp14:anchorId="5CB9F2DE" wp14:editId="24DBA8F5">
+            <wp:extent cx="2933700" cy="2118402"/>
+            <wp:effectExtent l="0" t="0" r="0" b="0"/>
             <wp:docPr id="12" name="Grafik 12"/>
             <wp:cNvGraphicFramePr>
               <a:graphicFrameLocks xmlns:a="http://schemas.openxmlformats.org/drawingml/2006/main" noChangeAspect="1"/>
@@ -4866,7 +4735,7 @@
                   <pic:spPr>
                     <a:xfrm>
                       <a:off x="0" y="0"/>
-                      <a:ext cx="3028950" cy="2187181"/>
+                      <a:ext cx="2934131" cy="2118713"/>
                     </a:xfrm>
                     <a:prstGeom prst="rect">
                       <a:avLst/>
@@ -5355,7 +5224,6 @@
         <w:pStyle w:val="Heading2"/>
       </w:pPr>
       <w:r>
-        <w:lastRenderedPageBreak/>
         <w:t>UnitTests “CalcDistanceTests”</w:t>
       </w:r>
     </w:p>
@@ -5508,7 +5376,11 @@
         <w:jc w:val="both"/>
       </w:pPr>
       <w:r>
-        <w:t>Figure 18 shows the first test method. Two colors are generated there. One is white (255,255,255) and the other is black (0,0,0). The Euclidean distance is calculated as follows:</w:t>
+        <w:t xml:space="preserve">Figure 18 shows the first test method. Two colors are generated there. One is white (255,255,255) and the other is </w:t>
+      </w:r>
+      <w:r>
+        <w:lastRenderedPageBreak/>
+        <w:t>black (0,0,0). The Euclidean distance is calculated as follows:</w:t>
       </w:r>
     </w:p>
     <w:p>
@@ -6432,14 +6304,9 @@
     </w:p>
     <w:p>
       <w:pPr>
-        <w:spacing w:line="276" w:lineRule="auto"/>
-        <w:jc w:val="left"/>
-      </w:pPr>
-    </w:p>
-    <w:p>
-      <w:pPr>
         <w:pStyle w:val="BodyText"/>
         <w:spacing w:line="276" w:lineRule="auto"/>
+        <w:ind w:firstLine="0"/>
         <w:rPr>
           <w:lang w:val="en-US"/>
         </w:rPr>
@@ -6447,69 +6314,6 @@
     </w:p>
     <w:p>
       <w:pPr>
-        <w:pStyle w:val="BodyText"/>
-        <w:spacing w:line="276" w:lineRule="auto"/>
-        <w:rPr>
-          <w:lang w:val="en-US"/>
-        </w:rPr>
-      </w:pPr>
-    </w:p>
-    <w:p>
-      <w:pPr>
-        <w:pStyle w:val="BodyText"/>
-        <w:spacing w:line="276" w:lineRule="auto"/>
-        <w:rPr>
-          <w:lang w:val="en-US"/>
-        </w:rPr>
-      </w:pPr>
-    </w:p>
-    <w:p>
-      <w:pPr>
-        <w:pStyle w:val="BodyText"/>
-        <w:spacing w:line="276" w:lineRule="auto"/>
-        <w:rPr>
-          <w:lang w:val="en-US"/>
-        </w:rPr>
-      </w:pPr>
-    </w:p>
-    <w:p>
-      <w:pPr>
-        <w:pStyle w:val="BodyText"/>
-        <w:spacing w:line="276" w:lineRule="auto"/>
-        <w:rPr>
-          <w:lang w:val="en-US"/>
-        </w:rPr>
-      </w:pPr>
-    </w:p>
-    <w:p>
-      <w:pPr>
-        <w:pStyle w:val="BodyText"/>
-        <w:spacing w:line="276" w:lineRule="auto"/>
-        <w:rPr>
-          <w:lang w:val="en-US"/>
-        </w:rPr>
-      </w:pPr>
-    </w:p>
-    <w:p>
-      <w:pPr>
-        <w:pStyle w:val="BodyText"/>
-        <w:spacing w:line="276" w:lineRule="auto"/>
-        <w:rPr>
-          <w:lang w:val="en-US"/>
-        </w:rPr>
-      </w:pPr>
-    </w:p>
-    <w:p>
-      <w:pPr>
-        <w:pStyle w:val="BodyText"/>
-        <w:spacing w:line="276" w:lineRule="auto"/>
-        <w:rPr>
-          <w:lang w:val="en-US"/>
-        </w:rPr>
-      </w:pPr>
-    </w:p>
-    <w:p>
-      <w:pPr>
         <w:pStyle w:val="Heading1"/>
       </w:pPr>
       <w:r>
@@ -6523,51 +6327,37 @@
         <w:jc w:val="both"/>
       </w:pPr>
       <w:r>
-        <w:t xml:space="preserve">The goal of the project was the implementation of </w:t>
-      </w:r>
-      <w:proofErr w:type="gramStart"/>
-      <w:r>
-        <w:t>an</w:t>
-      </w:r>
-      <w:proofErr w:type="gramEnd"/>
-      <w:r>
-        <w:t xml:space="preserve"> Euclidean Color Filter algorithm for the Learning </w:t>
+        <w:t>The goal of the project was the implementation of a</w:t>
+      </w:r>
+      <w:r>
+        <w:t xml:space="preserve"> </w:t>
+      </w:r>
+      <w:r>
+        <w:t>Euclidean Color Filter algorithm for the Learning A</w:t>
+      </w:r>
+      <w:r>
+        <w:t>PI</w:t>
+      </w:r>
+      <w:r>
+        <w:t xml:space="preserve">. </w:t>
+      </w:r>
+      <w:r>
+        <w:t>A</w:t>
+      </w:r>
+      <w:r>
+        <w:t>lmost every image processing program offers a Euclidean Color filter. Most of them were realized with Python. There are only a few libraries like aforgenet.com that offer a solution for .</w:t>
       </w:r>
       <w:proofErr w:type="spellStart"/>
       <w:r>
-        <w:t>Api</w:t>
+        <w:t>NetStandard</w:t>
       </w:r>
       <w:proofErr w:type="spellEnd"/>
       <w:r>
-        <w:t xml:space="preserve">. </w:t>
-      </w:r>
-      <w:r>
-        <w:t>A</w:t>
-      </w:r>
-      <w:r>
-        <w:t xml:space="preserve">lmost every image processing program offers </w:t>
-      </w:r>
-      <w:proofErr w:type="gramStart"/>
-      <w:r>
-        <w:t>an</w:t>
-      </w:r>
-      <w:proofErr w:type="gramEnd"/>
-      <w:r>
-        <w:t xml:space="preserve"> Euclidean Color filter. Most of them were realized with Python. There are only a few libraries like aforgenet.com that offer a solution for .</w:t>
-      </w:r>
-      <w:proofErr w:type="spellStart"/>
-      <w:r>
-        <w:t>NetStandard</w:t>
-      </w:r>
-      <w:proofErr w:type="spellEnd"/>
-      <w:r>
-        <w:t xml:space="preserve">. With this algorithm a new possible library is usable. Especially in connection with the Learning </w:t>
-      </w:r>
-      <w:proofErr w:type="spellStart"/>
-      <w:r>
-        <w:t>Api</w:t>
-      </w:r>
-      <w:proofErr w:type="spellEnd"/>
+        <w:t>. With this algorithm a new possible library is usable. Especially in connection with the Learning A</w:t>
+      </w:r>
+      <w:r>
+        <w:t>PI</w:t>
+      </w:r>
       <w:r>
         <w:t>, which already supports further image processing features, it is quite possible that this a</w:t>
       </w:r>
@@ -6582,15 +6372,7 @@
         <w:jc w:val="both"/>
       </w:pPr>
       <w:r>
-        <w:t xml:space="preserve">The goal of </w:t>
-      </w:r>
-      <w:proofErr w:type="gramStart"/>
-      <w:r>
-        <w:t>an</w:t>
-      </w:r>
-      <w:proofErr w:type="gramEnd"/>
-      <w:r>
-        <w:t xml:space="preserve"> Euclidean Color Filter is to create a certain color range. It is also possible to rem</w:t>
+        <w:t>The goal of a Euclidean Color Filter is to create a certain color range. It is also possible to rem</w:t>
       </w:r>
       <w:r>
         <w:t>ove unwanted areas of an image. Based on that, one can say, that the implementation</w:t>
@@ -8768,6 +8550,9 @@
     <w:lsdException w:name="Table Subtle 1" w:semiHidden="1" w:unhideWhenUsed="1"/>
     <w:lsdException w:name="Table Subtle 2" w:semiHidden="1" w:unhideWhenUsed="1"/>
     <w:lsdException w:name="Table Web 1" w:semiHidden="1" w:unhideWhenUsed="1"/>
+    <w:lsdException w:name="Table Web 2" w:semiHidden="1" w:unhideWhenUsed="1"/>
+    <w:lsdException w:name="Table Web 3" w:semiHidden="1" w:unhideWhenUsed="1"/>
+    <w:lsdException w:name="Table Theme" w:semiHidden="1" w:unhideWhenUsed="1"/>
     <w:lsdException w:name="Placeholder Text" w:semiHidden="1" w:uiPriority="99"/>
     <w:lsdException w:name="No Spacing" w:uiPriority="1" w:qFormat="1"/>
     <w:lsdException w:name="Light Shading" w:uiPriority="60"/>
@@ -9875,7 +9660,7 @@
 </file>
 
 <file path=customXml/itemProps1.xml><?xml version="1.0" encoding="utf-8"?>
-<ds:datastoreItem xmlns:ds="http://schemas.openxmlformats.org/officeDocument/2006/customXml" ds:itemID="{22767F9A-F73E-49AD-A1AA-D3BF0679AAE3}">
+<ds:datastoreItem xmlns:ds="http://schemas.openxmlformats.org/officeDocument/2006/customXml" ds:itemID="{0AB24398-BB9F-491A-B22D-8D75DEE9586E}">
   <ds:schemaRefs>
     <ds:schemaRef ds:uri="http://schemas.openxmlformats.org/officeDocument/2006/bibliography"/>
   </ds:schemaRefs>

</xml_diff>

<commit_message>
Project report PDF and Docx ready
</commit_message>
<xml_diff>
--- a/LearningApi/EuclideanColorFilter/Documentation/Updated_Documents/EuclideanColorFilter_DeepaliBetkar.docx
+++ b/LearningApi/EuclideanColorFilter/Documentation/Updated_Documents/EuclideanColorFilter_DeepaliBetkar.docx
@@ -13,13 +13,19 @@
           <w:sz w:val="48"/>
         </w:rPr>
       </w:pPr>
+      <w:r>
+        <w:rPr>
+          <w:sz w:val="48"/>
+        </w:rPr>
+        <w:t>Impleme</w:t>
+      </w:r>
       <w:bookmarkStart w:id="0" w:name="_GoBack"/>
       <w:bookmarkEnd w:id="0"/>
       <w:r>
         <w:rPr>
           <w:sz w:val="48"/>
         </w:rPr>
-        <w:t>Implementation of an Euclidean Color Filter for learning Api</w:t>
+        <w:t>ntation of an Euclidean Color Filter for learning Api</w:t>
       </w:r>
     </w:p>
     <w:p>
@@ -56,6 +62,8 @@
         <w:pStyle w:val="Author"/>
         <w:spacing w:before="100" w:beforeAutospacing="1"/>
         <w:rPr>
+          <w:b/>
+          <w:bCs/>
           <w:sz w:val="18"/>
           <w:szCs w:val="18"/>
           <w:lang w:val="de-DE"/>
@@ -63,19 +71,32 @@
       </w:pPr>
       <w:r>
         <w:rPr>
+          <w:b/>
+          <w:bCs/>
           <w:sz w:val="18"/>
           <w:szCs w:val="18"/>
           <w:lang w:val="de-DE"/>
         </w:rPr>
         <w:t>Ms. Deepali Ashok Betkar</w:t>
       </w:r>
-      <w:r>
+    </w:p>
+    <w:p>
+      <w:pPr>
+        <w:pStyle w:val="Author"/>
+        <w:spacing w:before="0" w:after="0"/>
         <w:rPr>
           <w:sz w:val="18"/>
           <w:szCs w:val="18"/>
           <w:lang w:val="de-DE"/>
         </w:rPr>
-        <w:t xml:space="preserve"> </w:t>
+      </w:pPr>
+      <w:r>
+        <w:rPr>
+          <w:sz w:val="18"/>
+          <w:szCs w:val="18"/>
+          <w:lang w:val="de-DE"/>
+        </w:rPr>
+        <w:t>Matriculation No: 1324536</w:t>
       </w:r>
       <w:r>
         <w:rPr>
@@ -161,169 +182,186 @@
         <w:ind w:left="-15"/>
         <w:jc w:val="both"/>
         <w:rPr>
+          <w:bCs/>
+          <w:sz w:val="18"/>
+        </w:rPr>
+      </w:pPr>
+      <w:r>
+        <w:rPr>
           <w:b/>
-          <w:sz w:val="18"/>
-        </w:rPr>
-      </w:pPr>
-      <w:r>
-        <w:rPr>
+          <w:bCs/>
           <w:i/>
           <w:iCs/>
           <w:sz w:val="18"/>
         </w:rPr>
-        <w:t>Abstract</w:t>
-      </w:r>
-      <w:r>
-        <w:rPr>
+        <w:t>Abstrac</w:t>
+      </w:r>
+      <w:r>
+        <w:rPr>
+          <w:b/>
+          <w:bCs/>
+          <w:i/>
+          <w:iCs/>
           <w:sz w:val="18"/>
         </w:rPr>
-        <w:t>—</w:t>
-      </w:r>
-      <w:r>
+        <w:t>t</w:t>
+      </w:r>
+      <w:r>
+        <w:rPr>
+          <w:b/>
+          <w:bCs/>
+          <w:i/>
+          <w:iCs/>
+          <w:sz w:val="18"/>
+        </w:rPr>
+        <w:t xml:space="preserve">: </w:t>
+      </w:r>
+      <w:r>
+        <w:rPr>
+          <w:bCs/>
+          <w:sz w:val="18"/>
+        </w:rPr>
+        <w:t xml:space="preserve">This paper introduces the implementation of a simple and efficient color filter algorithm for the </w:t>
+      </w:r>
+      <w:r>
+        <w:rPr>
+          <w:bCs/>
+          <w:sz w:val="18"/>
+        </w:rPr>
+        <w:t xml:space="preserve">Learning </w:t>
+      </w:r>
+      <w:proofErr w:type="spellStart"/>
+      <w:r>
+        <w:rPr>
+          <w:bCs/>
+          <w:sz w:val="18"/>
+        </w:rPr>
+        <w:t>Api</w:t>
+      </w:r>
+      <w:proofErr w:type="spellEnd"/>
+      <w:r>
+        <w:rPr>
+          <w:bCs/>
+          <w:sz w:val="18"/>
+        </w:rPr>
+        <w:t xml:space="preserve"> of the Frankfurt University of Applied Sciences.</w:t>
+      </w:r>
+    </w:p>
+    <w:p>
+      <w:pPr>
+        <w:spacing w:line="276" w:lineRule="auto"/>
+        <w:ind w:left="-15"/>
+        <w:jc w:val="both"/>
+        <w:rPr>
+          <w:bCs/>
+          <w:sz w:val="18"/>
+        </w:rPr>
+      </w:pPr>
+      <w:r>
+        <w:rPr>
+          <w:bCs/>
+          <w:sz w:val="18"/>
+        </w:rPr>
+        <w:t xml:space="preserve">Any radius and color center can be transferred to the color filter. The algorithm then checks for each individual pixel of an image, whether the color value of the pixel is within this range. The </w:t>
+      </w:r>
+      <w:r>
+        <w:rPr>
+          <w:bCs/>
+          <w:sz w:val="18"/>
+        </w:rPr>
+        <w:t>Euclidean</w:t>
+      </w:r>
+      <w:r>
+        <w:rPr>
+          <w:bCs/>
+          <w:sz w:val="18"/>
+        </w:rPr>
+        <w:t xml:space="preserve"> distance, i.e. the distance between the color value of the pixel and the specified color space, </w:t>
+      </w:r>
+      <w:r>
+        <w:rPr>
+          <w:bCs/>
+          <w:sz w:val="18"/>
+        </w:rPr>
+        <w:t>must</w:t>
+      </w:r>
+      <w:r>
+        <w:rPr>
+          <w:bCs/>
+          <w:sz w:val="18"/>
+        </w:rPr>
+        <w:t xml:space="preserve"> be calculated. If the color value of the pixel lies within the specified color space, the pixel retains its color value. If the pixel is outside the color space, it is assigned the RGB value (0,0,0), which corresponds to the color black. After all pixels have been processed by the algorithm, you get a filtered image as output.</w:t>
+      </w:r>
+    </w:p>
+    <w:p>
+      <w:pPr>
+        <w:spacing w:line="276" w:lineRule="auto"/>
+        <w:ind w:left="-15"/>
+        <w:jc w:val="both"/>
         <w:rPr>
           <w:b/>
           <w:sz w:val="18"/>
         </w:rPr>
-        <w:t>T</w:t>
-      </w:r>
-      <w:r>
+      </w:pPr>
+      <w:r>
+        <w:rPr>
+          <w:bCs/>
+          <w:sz w:val="18"/>
+        </w:rPr>
+        <w:t xml:space="preserve">Since the filtering is based on the Euclidean distance, this project is about the implementation of </w:t>
+      </w:r>
+      <w:r>
+        <w:rPr>
+          <w:bCs/>
+          <w:sz w:val="18"/>
+        </w:rPr>
+        <w:t>a</w:t>
+      </w:r>
+      <w:r>
+        <w:rPr>
+          <w:bCs/>
+          <w:sz w:val="18"/>
+        </w:rPr>
+        <w:t xml:space="preserve"> Euclidean Color Filter.</w:t>
+      </w:r>
+    </w:p>
+    <w:p>
+      <w:pPr>
+        <w:spacing w:line="276" w:lineRule="auto"/>
+        <w:ind w:left="-15"/>
+        <w:jc w:val="both"/>
         <w:rPr>
           <w:b/>
           <w:sz w:val="18"/>
         </w:rPr>
-        <w:t xml:space="preserve">his paper introduces the implementation of a simple and efficient color filter algorithm for the </w:t>
-      </w:r>
-      <w:r>
-        <w:rPr>
-          <w:b/>
+      </w:pPr>
+    </w:p>
+    <w:p>
+      <w:pPr>
+        <w:spacing w:line="276" w:lineRule="auto"/>
+        <w:ind w:left="-15"/>
+        <w:jc w:val="both"/>
+        <w:rPr>
+          <w:bCs/>
+          <w:i/>
           <w:sz w:val="18"/>
         </w:rPr>
-        <w:t xml:space="preserve">Learning </w:t>
-      </w:r>
-      <w:proofErr w:type="spellStart"/>
-      <w:r>
-        <w:rPr>
-          <w:b/>
-          <w:sz w:val="18"/>
-        </w:rPr>
-        <w:t>Api</w:t>
-      </w:r>
-      <w:proofErr w:type="spellEnd"/>
-      <w:r>
-        <w:rPr>
-          <w:b/>
-          <w:sz w:val="18"/>
-        </w:rPr>
-        <w:t xml:space="preserve"> of the Frankfurt University of Applied Sciences.</w:t>
-      </w:r>
-    </w:p>
-    <w:p>
-      <w:pPr>
-        <w:spacing w:line="276" w:lineRule="auto"/>
-        <w:ind w:left="-15"/>
-        <w:jc w:val="both"/>
-        <w:rPr>
-          <w:b/>
-          <w:sz w:val="18"/>
-        </w:rPr>
-      </w:pPr>
-      <w:r>
-        <w:rPr>
-          <w:b/>
-          <w:sz w:val="18"/>
-        </w:rPr>
-        <w:t xml:space="preserve">Any radius and color center can be transferred to the color filter. The algorithm then checks for each individual pixel of an image, whether the color value of the pixel is within this range. The </w:t>
-      </w:r>
-      <w:r>
-        <w:rPr>
-          <w:b/>
-          <w:sz w:val="18"/>
-        </w:rPr>
-        <w:t>Euclidean</w:t>
-      </w:r>
-      <w:r>
-        <w:rPr>
-          <w:b/>
-          <w:sz w:val="18"/>
-        </w:rPr>
-        <w:t xml:space="preserve"> distance, i.e. the distance between the color value of the pixel and the specified color space, </w:t>
-      </w:r>
-      <w:r>
-        <w:rPr>
-          <w:b/>
-          <w:sz w:val="18"/>
-        </w:rPr>
-        <w:t>must</w:t>
-      </w:r>
-      <w:r>
-        <w:rPr>
-          <w:b/>
-          <w:sz w:val="18"/>
-        </w:rPr>
-        <w:t xml:space="preserve"> be calculated. If the color value of the pixel lies within the specified color space, the pixel retains its color value. If the pixel is outside the color space, it is assigned the RGB value (0,0,0), which corresponds to the color black. After all pixels have been processed by the algorithm, you get a filtered image as output.</w:t>
-      </w:r>
-    </w:p>
-    <w:p>
-      <w:pPr>
-        <w:spacing w:line="276" w:lineRule="auto"/>
-        <w:ind w:left="-15"/>
-        <w:jc w:val="both"/>
-        <w:rPr>
-          <w:b/>
-          <w:sz w:val="18"/>
-        </w:rPr>
-      </w:pPr>
-      <w:r>
-        <w:rPr>
-          <w:b/>
-          <w:sz w:val="18"/>
-        </w:rPr>
-        <w:t xml:space="preserve">Since the filtering is based on the Euclidean distance, this project is about the implementation of </w:t>
-      </w:r>
-      <w:r>
-        <w:rPr>
-          <w:b/>
-          <w:sz w:val="18"/>
-        </w:rPr>
-        <w:t>a</w:t>
-      </w:r>
-      <w:r>
-        <w:rPr>
-          <w:b/>
-          <w:sz w:val="18"/>
-        </w:rPr>
-        <w:t xml:space="preserve"> Euclidean Color Filter.</w:t>
-      </w:r>
-    </w:p>
-    <w:p>
-      <w:pPr>
-        <w:spacing w:line="276" w:lineRule="auto"/>
-        <w:ind w:left="-15"/>
-        <w:jc w:val="both"/>
-        <w:rPr>
-          <w:b/>
-          <w:sz w:val="18"/>
-        </w:rPr>
-      </w:pPr>
-    </w:p>
-    <w:p>
-      <w:pPr>
-        <w:spacing w:line="276" w:lineRule="auto"/>
-        <w:ind w:left="-15"/>
-        <w:jc w:val="both"/>
+      </w:pPr>
+      <w:r>
         <w:rPr>
           <w:b/>
           <w:i/>
           <w:sz w:val="18"/>
         </w:rPr>
-      </w:pPr>
+        <w:t xml:space="preserve">     </w:t>
+      </w:r>
       <w:r>
         <w:rPr>
           <w:b/>
           <w:i/>
           <w:sz w:val="18"/>
         </w:rPr>
-        <w:t xml:space="preserve">     </w:t>
+        <w:t>Keywords</w:t>
       </w:r>
       <w:r>
         <w:rPr>
@@ -331,91 +369,91 @@
           <w:i/>
           <w:sz w:val="18"/>
         </w:rPr>
-        <w:t>Keywords—</w:t>
-      </w:r>
-      <w:r>
+        <w:t xml:space="preserve">: </w:t>
+      </w:r>
+      <w:r>
+        <w:rPr>
+          <w:bCs/>
+          <w:i/>
+          <w:sz w:val="18"/>
+        </w:rPr>
+        <w:t>Euclidean Color Filter</w:t>
+      </w:r>
+      <w:r>
+        <w:rPr>
+          <w:bCs/>
+          <w:i/>
+          <w:sz w:val="18"/>
+        </w:rPr>
+        <w:t>,</w:t>
+      </w:r>
+      <w:r>
+        <w:rPr>
+          <w:bCs/>
+          <w:i/>
+          <w:sz w:val="18"/>
+        </w:rPr>
+        <w:t xml:space="preserve"> </w:t>
+      </w:r>
+      <w:r>
+        <w:rPr>
+          <w:bCs/>
+          <w:i/>
+          <w:sz w:val="18"/>
+        </w:rPr>
+        <w:t>Implementation</w:t>
+      </w:r>
+      <w:r>
+        <w:rPr>
+          <w:bCs/>
+          <w:i/>
+          <w:sz w:val="18"/>
+        </w:rPr>
+        <w:t>,</w:t>
+      </w:r>
+      <w:r>
+        <w:rPr>
+          <w:bCs/>
+          <w:i/>
+          <w:sz w:val="18"/>
+        </w:rPr>
+        <w:t xml:space="preserve"> </w:t>
+      </w:r>
+      <w:r>
+        <w:rPr>
+          <w:bCs/>
+          <w:i/>
+          <w:sz w:val="18"/>
+        </w:rPr>
+        <w:t xml:space="preserve">Learning </w:t>
+      </w:r>
+      <w:proofErr w:type="spellStart"/>
+      <w:r>
+        <w:rPr>
+          <w:bCs/>
+          <w:i/>
+          <w:sz w:val="18"/>
+        </w:rPr>
+        <w:t>Api</w:t>
+      </w:r>
+      <w:proofErr w:type="spellEnd"/>
+      <w:r>
+        <w:rPr>
+          <w:bCs/>
+          <w:i/>
+          <w:sz w:val="18"/>
+        </w:rPr>
+        <w:t xml:space="preserve"> </w:t>
+      </w:r>
+    </w:p>
+    <w:p>
+      <w:pPr>
+        <w:spacing w:line="276" w:lineRule="auto"/>
+        <w:ind w:left="-15"/>
+        <w:jc w:val="both"/>
         <w:rPr>
           <w:b/>
           <w:i/>
-          <w:sz w:val="18"/>
-        </w:rPr>
-        <w:t xml:space="preserve"> Euclidean Color Filter</w:t>
-      </w:r>
-      <w:r>
-        <w:rPr>
-          <w:b/>
-          <w:i/>
-          <w:sz w:val="18"/>
-        </w:rPr>
-        <w:t>,</w:t>
-      </w:r>
-      <w:r>
-        <w:rPr>
-          <w:b/>
-          <w:i/>
-          <w:sz w:val="18"/>
-        </w:rPr>
-        <w:t xml:space="preserve"> </w:t>
-      </w:r>
-      <w:r>
-        <w:rPr>
-          <w:b/>
-          <w:i/>
-          <w:sz w:val="18"/>
-        </w:rPr>
-        <w:t>Implementation</w:t>
-      </w:r>
-      <w:r>
-        <w:rPr>
-          <w:b/>
-          <w:i/>
-          <w:sz w:val="18"/>
-        </w:rPr>
-        <w:t>,</w:t>
-      </w:r>
-      <w:r>
-        <w:rPr>
-          <w:b/>
-          <w:i/>
-          <w:sz w:val="18"/>
-        </w:rPr>
-        <w:t xml:space="preserve"> </w:t>
-      </w:r>
-      <w:r>
-        <w:rPr>
-          <w:b/>
-          <w:i/>
-          <w:sz w:val="18"/>
-        </w:rPr>
-        <w:t xml:space="preserve">Learning </w:t>
-      </w:r>
-      <w:proofErr w:type="spellStart"/>
-      <w:r>
-        <w:rPr>
-          <w:b/>
-          <w:i/>
-          <w:sz w:val="18"/>
-        </w:rPr>
-        <w:t>Api</w:t>
-      </w:r>
-      <w:proofErr w:type="spellEnd"/>
-      <w:r>
-        <w:rPr>
-          <w:b/>
-          <w:i/>
-          <w:sz w:val="18"/>
-        </w:rPr>
-        <w:t xml:space="preserve"> </w:t>
-      </w:r>
-    </w:p>
-    <w:p>
-      <w:pPr>
-        <w:spacing w:line="276" w:lineRule="auto"/>
-        <w:ind w:left="-15"/>
-        <w:jc w:val="both"/>
-        <w:rPr>
-          <w:b/>
-          <w:i/>
         </w:rPr>
       </w:pPr>
     </w:p>
@@ -542,10 +580,7 @@
         <w:t xml:space="preserve"> </w:t>
       </w:r>
       <w:r>
-        <w:t xml:space="preserve">The </w:t>
-      </w:r>
-      <w:r>
-        <w:t>calculation of the Euclidean distance is the most important point for the implementation of the filter</w:t>
+        <w:t>The calculation of the Euclidean distance is the most important point for the implementation of the filter</w:t>
       </w:r>
       <w:r>
         <w:t xml:space="preserve"> </w:t>
@@ -1204,6 +1239,12 @@
       <w:r>
         <w:t xml:space="preserve"> </w:t>
       </w:r>
+    </w:p>
+    <w:p>
+      <w:pPr>
+        <w:spacing w:line="276" w:lineRule="auto"/>
+        <w:jc w:val="both"/>
+      </w:pPr>
     </w:p>
     <w:p>
       <w:pPr>
@@ -2393,10 +2434,38 @@
     </w:p>
     <w:p>
       <w:pPr>
+        <w:spacing w:line="276" w:lineRule="auto"/>
+        <w:rPr>
+          <w:sz w:val="16"/>
+          <w:szCs w:val="16"/>
+          <w:lang w:val="en-GB"/>
+        </w:rPr>
+      </w:pPr>
+    </w:p>
+    <w:p>
+      <w:pPr>
+        <w:spacing w:line="276" w:lineRule="auto"/>
+        <w:rPr>
+          <w:sz w:val="16"/>
+          <w:szCs w:val="16"/>
+          <w:lang w:val="en-GB"/>
+        </w:rPr>
+      </w:pPr>
+    </w:p>
+    <w:p>
+      <w:pPr>
         <w:pStyle w:val="Heading1"/>
         <w:spacing w:line="276" w:lineRule="auto"/>
-      </w:pPr>
-      <w:r>
+        <w:rPr>
+          <w:b/>
+          <w:bCs/>
+        </w:rPr>
+      </w:pPr>
+      <w:r>
+        <w:rPr>
+          <w:b/>
+          <w:bCs/>
+        </w:rPr>
         <w:t>Results</w:t>
       </w:r>
     </w:p>
@@ -5379,30 +5448,22 @@
       </w:r>
       <w:proofErr w:type="gramEnd"/>
       <w:r>
-        <w:t xml:space="preserve"> is 0, which is within radius 1. Accordingly, this color is preserved, while the other two pixels have </w:t>
+        <w:t xml:space="preserve"> is 0, which is within radius 1. Accordingly, this color is preserved, while the other two pixels have a distance </w:t>
       </w:r>
       <w:proofErr w:type="gramStart"/>
       <w:r>
-        <w:t>a distance of 255</w:t>
+        <w:t xml:space="preserve">of </w:t>
+      </w:r>
+      <w:r>
+        <w:t xml:space="preserve"> </w:t>
+      </w:r>
+      <w:r>
+        <w:t>255</w:t>
       </w:r>
       <w:proofErr w:type="gramEnd"/>
       <w:r>
         <w:t xml:space="preserve"> and thus become black.</w:t>
       </w:r>
-    </w:p>
-    <w:p>
-      <w:pPr>
-        <w:spacing w:line="276" w:lineRule="auto"/>
-        <w:ind w:left="-15"/>
-        <w:jc w:val="both"/>
-      </w:pPr>
-    </w:p>
-    <w:p>
-      <w:pPr>
-        <w:spacing w:line="276" w:lineRule="auto"/>
-        <w:ind w:left="-15"/>
-        <w:jc w:val="both"/>
-      </w:pPr>
     </w:p>
     <w:p>
       <w:pPr>
@@ -5578,11 +5639,7 @@
         <w:jc w:val="both"/>
       </w:pPr>
       <w:r>
-        <w:t xml:space="preserve">Figure 18 shows the first test method. Two colors are generated there. One is white (255,255,255) and the other is </w:t>
-      </w:r>
-      <w:r>
-        <w:lastRenderedPageBreak/>
-        <w:t>black (0,0,0). The Euclidean distance is calculated as follows:</w:t>
+        <w:t>Figure 18 shows the first test method. Two colors are generated there. One is white (255,255,255) and the other is black (0,0,0). The Euclidean distance is calculated as follows:</w:t>
       </w:r>
     </w:p>
     <w:p>
@@ -5791,6 +5848,7 @@
         <w:jc w:val="both"/>
       </w:pPr>
       <w:r>
+        <w:lastRenderedPageBreak/>
         <w:t>The assert then compares whether the value matches.</w:t>
       </w:r>
     </w:p>
@@ -7149,15 +7207,7 @@
               <w:sz w:val="18"/>
               <w:lang w:val="de-DE"/>
             </w:rPr>
-            <m:t xml:space="preserve">EuclideanSimilarity= </m:t>
-          </m:r>
-          <m:r>
-            <w:rPr>
-              <w:rFonts w:ascii="Cambria Math" w:hAnsi="Cambria Math"/>
-              <w:sz w:val="18"/>
-              <w:lang w:val="de-DE"/>
-            </w:rPr>
-            <m:t>(1/(1+EuclideanDistance(P1,P2)) = 1/(1+3.1622...) = 0.2402530733520</m:t>
+            <m:t>EuclideanSimilarity= (1/(1+EuclideanDistance(P1,P2)) = 1/(1+3.1622...) = 0.2402530733520</m:t>
           </m:r>
         </m:oMath>
       </m:oMathPara>
@@ -7437,23 +7487,7 @@
                           <w:sz w:val="18"/>
                           <w:lang w:val="de-DE"/>
                         </w:rPr>
-                        <m:t>255</m:t>
-                      </m:r>
-                      <m:r>
-                        <w:rPr>
-                          <w:rFonts w:ascii="Cambria Math" w:hAnsi="Cambria Math"/>
-                          <w:sz w:val="18"/>
-                          <w:lang w:val="de-DE"/>
-                        </w:rPr>
-                        <m:t>-</m:t>
-                      </m:r>
-                      <m:r>
-                        <w:rPr>
-                          <w:rFonts w:ascii="Cambria Math" w:hAnsi="Cambria Math"/>
-                          <w:sz w:val="18"/>
-                          <w:lang w:val="de-DE"/>
-                        </w:rPr>
-                        <m:t>255</m:t>
+                        <m:t>255-255</m:t>
                       </m:r>
                     </m:e>
                   </m:d>
@@ -8052,104 +8086,77 @@
     </w:p>
     <w:p>
       <w:pPr>
-        <w:pStyle w:val="BodyText"/>
-        <w:spacing w:line="276" w:lineRule="auto"/>
-        <w:ind w:firstLine="0"/>
-        <w:rPr>
-          <w:lang w:val="en-IN"/>
-        </w:rPr>
-      </w:pPr>
-    </w:p>
-    <w:p>
-      <w:pPr>
-        <w:pStyle w:val="BodyText"/>
-        <w:spacing w:line="276" w:lineRule="auto"/>
-        <w:ind w:firstLine="0"/>
-        <w:rPr>
-          <w:lang w:val="en-IN"/>
-        </w:rPr>
-      </w:pPr>
-    </w:p>
-    <w:p>
-      <w:pPr>
-        <w:pStyle w:val="BodyText"/>
-        <w:spacing w:line="276" w:lineRule="auto"/>
-        <w:ind w:firstLine="0"/>
-        <w:rPr>
-          <w:lang w:val="en-IN"/>
-        </w:rPr>
-      </w:pPr>
-    </w:p>
-    <w:p>
-      <w:pPr>
         <w:pStyle w:val="Heading1"/>
       </w:pPr>
       <w:r>
+        <w:t>Discussion</w:t>
+      </w:r>
+    </w:p>
+    <w:p>
+      <w:pPr>
+        <w:spacing w:line="276" w:lineRule="auto"/>
+        <w:ind w:left="-15"/>
+        <w:jc w:val="both"/>
+      </w:pPr>
+      <w:r>
+        <w:t>The goal of the project was the implementation of a</w:t>
+      </w:r>
+      <w:r>
+        <w:t xml:space="preserve"> </w:t>
+      </w:r>
+      <w:r>
+        <w:t xml:space="preserve">Euclidean Color Filter algorithm for the </w:t>
+      </w:r>
+      <w:r>
+        <w:t xml:space="preserve">Learning </w:t>
+      </w:r>
+      <w:proofErr w:type="spellStart"/>
+      <w:r>
+        <w:t>Api</w:t>
+      </w:r>
+      <w:proofErr w:type="spellEnd"/>
+      <w:r>
+        <w:t xml:space="preserve">. </w:t>
+      </w:r>
+      <w:r>
+        <w:t>A</w:t>
+      </w:r>
+      <w:r>
+        <w:t xml:space="preserve">lmost every image processing program offers a Euclidean Color filter. Most of them were realized with Python. There are only a few libraries like aforgenet.com that offer a solution for </w:t>
+      </w:r>
+      <w:proofErr w:type="spellStart"/>
+      <w:r>
+        <w:t>NetStandard</w:t>
+      </w:r>
+      <w:proofErr w:type="spellEnd"/>
+      <w:r>
+        <w:t>. With this algorithm a new possible library is usable. Especially in connection with the Learning A</w:t>
+      </w:r>
+      <w:r>
+        <w:t>PI</w:t>
+      </w:r>
+      <w:r>
+        <w:t>, which already supports further image processing features, it is quite possible that this a</w:t>
+      </w:r>
+      <w:r>
+        <w:t>lgorithm will be used by users.</w:t>
+      </w:r>
+    </w:p>
+    <w:p>
+      <w:pPr>
+        <w:spacing w:line="276" w:lineRule="auto"/>
+        <w:ind w:left="-15"/>
+        <w:jc w:val="both"/>
+      </w:pPr>
+      <w:r>
+        <w:t>The goal of a Euclidean Color Filter is to create a certain color range. It is also possible to rem</w:t>
+      </w:r>
+      <w:r>
+        <w:t xml:space="preserve">ove unwanted areas of </w:t>
+      </w:r>
+      <w:r>
         <w:lastRenderedPageBreak/>
-        <w:t>Discussion</w:t>
-      </w:r>
-    </w:p>
-    <w:p>
-      <w:pPr>
-        <w:spacing w:line="276" w:lineRule="auto"/>
-        <w:ind w:left="-15"/>
-        <w:jc w:val="both"/>
-      </w:pPr>
-      <w:r>
-        <w:t>The goal of the project was the implementation of a</w:t>
-      </w:r>
-      <w:r>
-        <w:t xml:space="preserve"> </w:t>
-      </w:r>
-      <w:r>
-        <w:t xml:space="preserve">Euclidean Color Filter algorithm for the </w:t>
-      </w:r>
-      <w:r>
-        <w:t xml:space="preserve">Learning </w:t>
-      </w:r>
-      <w:proofErr w:type="spellStart"/>
-      <w:r>
-        <w:t>Api</w:t>
-      </w:r>
-      <w:proofErr w:type="spellEnd"/>
-      <w:r>
-        <w:t xml:space="preserve">. </w:t>
-      </w:r>
-      <w:r>
-        <w:t>A</w:t>
-      </w:r>
-      <w:r>
-        <w:t xml:space="preserve">lmost every image processing program offers a Euclidean Color filter. Most of them were realized with Python. There are only a few libraries like aforgenet.com that offer a solution for </w:t>
-      </w:r>
-      <w:proofErr w:type="spellStart"/>
-      <w:r>
-        <w:t>NetStandard</w:t>
-      </w:r>
-      <w:proofErr w:type="spellEnd"/>
-      <w:r>
-        <w:t>. With this algorithm a new possible library is usable. Especially in connection with the Learning A</w:t>
-      </w:r>
-      <w:r>
-        <w:t>PI</w:t>
-      </w:r>
-      <w:r>
-        <w:t>, which already supports further image processing features, it is quite possible that this a</w:t>
-      </w:r>
-      <w:r>
-        <w:t>lgorithm will be used by users.</w:t>
-      </w:r>
-    </w:p>
-    <w:p>
-      <w:pPr>
-        <w:spacing w:line="276" w:lineRule="auto"/>
-        <w:ind w:left="-15"/>
-        <w:jc w:val="both"/>
-      </w:pPr>
-      <w:r>
-        <w:t>The goal of a Euclidean Color Filter is to create a certain color range. It is also possible to rem</w:t>
-      </w:r>
-      <w:r>
-        <w:t>ove unwanted areas of an image. Based on that, one can say, that the implementation</w:t>
+        <w:t>an image. Based on that, one can say, that the implementation</w:t>
       </w:r>
       <w:r>
         <w:t xml:space="preserve"> was </w:t>
@@ -8439,7 +8446,28 @@
         <w:sz w:val="16"/>
         <w:szCs w:val="16"/>
       </w:rPr>
-      <w:t>Frankfurt University of Applied Sciences 2019</w:t>
+      <w:t xml:space="preserve">Frankfurt University of Applied Sciences </w:t>
+    </w:r>
+    <w:r>
+      <w:rPr>
+        <w:sz w:val="16"/>
+        <w:szCs w:val="16"/>
+      </w:rPr>
+      <w:t>WiSe</w:t>
+    </w:r>
+    <w:r>
+      <w:rPr>
+        <w:sz w:val="16"/>
+        <w:szCs w:val="16"/>
+      </w:rPr>
+      <w:t>2019</w:t>
+    </w:r>
+    <w:r>
+      <w:rPr>
+        <w:sz w:val="16"/>
+        <w:szCs w:val="16"/>
+      </w:rPr>
+      <w:t>-20</w:t>
     </w:r>
   </w:p>
 </w:ftr>
@@ -10694,6 +10722,7 @@
   <w:style w:type="character" w:default="1" w:styleId="DefaultParagraphFont">
     <w:name w:val="Default Paragraph Font"/>
     <w:uiPriority w:val="1"/>
+    <w:semiHidden/>
     <w:unhideWhenUsed/>
   </w:style>
   <w:style w:type="table" w:default="1" w:styleId="TableNormal">
@@ -11471,7 +11500,7 @@
 </file>
 
 <file path=customXml/itemProps1.xml><?xml version="1.0" encoding="utf-8"?>
-<ds:datastoreItem xmlns:ds="http://schemas.openxmlformats.org/officeDocument/2006/customXml" ds:itemID="{A8372013-91B9-467E-868E-67BAE4577D87}">
+<ds:datastoreItem xmlns:ds="http://schemas.openxmlformats.org/officeDocument/2006/customXml" ds:itemID="{E21F70E4-1F5D-43E6-B096-B3CF8517C72D}">
   <ds:schemaRefs>
     <ds:schemaRef ds:uri="http://schemas.openxmlformats.org/officeDocument/2006/bibliography"/>
   </ds:schemaRefs>

</xml_diff>